<commit_message>
added setup for 31
</commit_message>
<xml_diff>
--- a/cardGame31.docx
+++ b/cardGame31.docx
@@ -79,15 +79,7 @@
         <w:contextualSpacing/>
       </w:pPr>
       <w:r>
-        <w:t xml:space="preserve">Absurdity at its finest! </w:t>
-      </w:r>
-      <w:proofErr w:type="spellStart"/>
-      <w:r>
-        <w:t>Lets</w:t>
-      </w:r>
-      <w:proofErr w:type="spellEnd"/>
-      <w:r>
-        <w:t xml:space="preserve"> make an entire login system so we can have a </w:t>
+        <w:t xml:space="preserve">Absurdity at its finest! Lets make an entire login system so we can have a </w:t>
       </w:r>
       <w:proofErr w:type="spellStart"/>
       <w:r>
@@ -199,24 +191,11 @@
         <w:spacing w:after="200"/>
         <w:contextualSpacing/>
       </w:pPr>
-      <w:r>
-        <w:t>SPECIAL MODULES: DEBUG and ERRH</w:t>
-      </w:r>
-    </w:p>
-    <w:p>
-      <w:pPr>
-        <w:numPr>
-          <w:ilvl w:val="1"/>
-          <w:numId w:val="2"/>
-        </w:numPr>
-        <w:spacing w:after="200"/>
-        <w:contextualSpacing/>
-      </w:pPr>
-      <w:r>
-        <w:t>BOLDED POUNDS ARE ENHANCEMENTS</w:t>
-      </w:r>
       <w:bookmarkStart w:id="0" w:name="_GoBack"/>
       <w:bookmarkEnd w:id="0"/>
+      <w:r>
+        <w:t>BOLDED POUNDS ARE ENHANCEMENTS</w:t>
+      </w:r>
     </w:p>
     <w:p>
       <w:pPr>
@@ -666,7 +645,6 @@
         <w:contextualSpacing/>
       </w:pPr>
       <w:r>
-        <w:lastRenderedPageBreak/>
         <w:t>Student Two</w:t>
       </w:r>
     </w:p>
@@ -680,6 +658,7 @@
         <w:contextualSpacing/>
       </w:pPr>
       <w:r>
+        <w:lastRenderedPageBreak/>
         <w:t>Student Two will be responsible for…</w:t>
       </w:r>
     </w:p>

</xml_diff>